<commit_message>
BTP - II Init
</commit_message>
<xml_diff>
--- a/BTP_Files/BTP Folder/Draft_BTP - Copy.docx
+++ b/BTP_Files/BTP Folder/Draft_BTP - Copy.docx
@@ -536,7 +536,7 @@
           <v:shape id="_x0000_i1025" type="#_x0000_t75" style="width:98.4pt;height:102pt" o:ole="">
             <v:imagedata r:id="rId8" o:title=""/>
           </v:shape>
-          <o:OLEObject Type="Embed" ProgID="MSPhotoEd.3" ShapeID="_x0000_i1025" DrawAspect="Content" ObjectID="_1707817066" r:id="rId9"/>
+          <o:OLEObject Type="Embed" ProgID="MSPhotoEd.3" ShapeID="_x0000_i1025" DrawAspect="Content" ObjectID="_1707926741" r:id="rId9"/>
         </w:object>
       </w:r>
     </w:p>
@@ -1112,7 +1112,7 @@
           <v:shape id="_x0000_i1026" type="#_x0000_t75" style="width:73.2pt;height:77.4pt" o:ole="">
             <v:imagedata r:id="rId8" o:title=""/>
           </v:shape>
-          <o:OLEObject Type="Embed" ProgID="MSPhotoEd.3" ShapeID="_x0000_i1026" DrawAspect="Content" ObjectID="_1707817067" r:id="rId10"/>
+          <o:OLEObject Type="Embed" ProgID="MSPhotoEd.3" ShapeID="_x0000_i1026" DrawAspect="Content" ObjectID="_1707926742" r:id="rId10"/>
         </w:object>
       </w:r>
     </w:p>

</xml_diff>

<commit_message>
Report + PPT init
</commit_message>
<xml_diff>
--- a/BTP_Files/BTP Folder/Draft_BTP - Copy.docx
+++ b/BTP_Files/BTP Folder/Draft_BTP - Copy.docx
@@ -106,6 +106,15 @@
           <w:szCs w:val="28"/>
         </w:rPr>
         <w:t>Project-I</w:t>
+      </w:r>
+      <w:r>
+        <w:rPr>
+          <w:bCs/>
+          <w:iCs/>
+          <w:sz w:val="28"/>
+          <w:szCs w:val="28"/>
+        </w:rPr>
+        <w:t>I</w:t>
       </w:r>
       <w:r>
         <w:rPr>
@@ -536,7 +545,7 @@
           <v:shape id="_x0000_i1025" type="#_x0000_t75" style="width:98.4pt;height:102pt" o:ole="">
             <v:imagedata r:id="rId8" o:title=""/>
           </v:shape>
-          <o:OLEObject Type="Embed" ProgID="MSPhotoEd.3" ShapeID="_x0000_i1025" DrawAspect="Content" ObjectID="_1707926741" r:id="rId9"/>
+          <o:OLEObject Type="Embed" ProgID="MSPhotoEd.3" ShapeID="_x0000_i1025" DrawAspect="Content" ObjectID="_1709815050" r:id="rId9"/>
         </w:object>
       </w:r>
     </w:p>
@@ -999,17 +1008,8 @@
           <w:sz w:val="24"/>
           <w:szCs w:val="24"/>
         </w:rPr>
-        <w:t xml:space="preserve">                     </w:t>
-      </w:r>
-      <w:proofErr w:type="gramStart"/>
-      <w:r>
-        <w:rPr>
-          <w:sz w:val="24"/>
-          <w:szCs w:val="24"/>
-        </w:rPr>
-        <w:t xml:space="preserve">   (</w:t>
-      </w:r>
-      <w:proofErr w:type="gramEnd"/>
+        <w:t xml:space="preserve">                        (</w:t>
+      </w:r>
       <w:r>
         <w:rPr>
           <w:sz w:val="24"/>
@@ -1112,7 +1112,7 @@
           <v:shape id="_x0000_i1026" type="#_x0000_t75" style="width:73.2pt;height:77.4pt" o:ole="">
             <v:imagedata r:id="rId8" o:title=""/>
           </v:shape>
-          <o:OLEObject Type="Embed" ProgID="MSPhotoEd.3" ShapeID="_x0000_i1026" DrawAspect="Content" ObjectID="_1707926742" r:id="rId10"/>
+          <o:OLEObject Type="Embed" ProgID="MSPhotoEd.3" ShapeID="_x0000_i1026" DrawAspect="Content" ObjectID="_1709815051" r:id="rId10"/>
         </w:object>
       </w:r>
     </w:p>
@@ -3913,18 +3913,7 @@
           <w:sz w:val="22"/>
           <w:szCs w:val="22"/>
         </w:rPr>
-        <w:t>COVID-</w:t>
-      </w:r>
-      <w:proofErr w:type="gramStart"/>
-      <w:r>
-        <w:rPr>
-          <w:rStyle w:val="Emphasis"/>
-          <w:rFonts w:asciiTheme="minorHAnsi" w:hAnsiTheme="minorHAnsi" w:cstheme="minorHAnsi"/>
-          <w:color w:val="0E101A"/>
-          <w:sz w:val="22"/>
-          <w:szCs w:val="22"/>
-        </w:rPr>
-        <w:t>19</w:t>
+        <w:t>COVID-19</w:t>
       </w:r>
       <w:r>
         <w:rPr>
@@ -3950,7 +3939,6 @@
         </w:rPr>
         <w:t>was</w:t>
       </w:r>
-      <w:proofErr w:type="gramEnd"/>
       <w:r>
         <w:rPr>
           <w:rFonts w:asciiTheme="minorHAnsi" w:hAnsiTheme="minorHAnsi" w:cstheme="minorHAnsi"/>
@@ -4331,9 +4319,8 @@
           <w:sz w:val="22"/>
           <w:szCs w:val="22"/>
         </w:rPr>
-        <w:t>COVID-</w:t>
-      </w:r>
-      <w:proofErr w:type="gramStart"/>
+        <w:t xml:space="preserve">COVID-19 </w:t>
+      </w:r>
       <w:r>
         <w:rPr>
           <w:rFonts w:asciiTheme="minorHAnsi" w:hAnsiTheme="minorHAnsi" w:cstheme="minorHAnsi"/>
@@ -4341,26 +4328,7 @@
           <w:sz w:val="22"/>
           <w:szCs w:val="22"/>
         </w:rPr>
-        <w:t xml:space="preserve">19 </w:t>
-      </w:r>
-      <w:r>
-        <w:rPr>
-          <w:rFonts w:asciiTheme="minorHAnsi" w:hAnsiTheme="minorHAnsi" w:cstheme="minorHAnsi"/>
-          <w:color w:val="0E101A"/>
-          <w:sz w:val="22"/>
-          <w:szCs w:val="22"/>
-        </w:rPr>
-        <w:t xml:space="preserve"> was</w:t>
-      </w:r>
-      <w:proofErr w:type="gramEnd"/>
-      <w:r>
-        <w:rPr>
-          <w:rFonts w:asciiTheme="minorHAnsi" w:hAnsiTheme="minorHAnsi" w:cstheme="minorHAnsi"/>
-          <w:color w:val="0E101A"/>
-          <w:sz w:val="22"/>
-          <w:szCs w:val="22"/>
-        </w:rPr>
-        <w:t xml:space="preserve"> declared as an international pandemic on </w:t>
+        <w:t xml:space="preserve"> was declared as an international pandemic on </w:t>
       </w:r>
       <w:r>
         <w:rPr>
@@ -5950,15 +5918,7 @@
         <w:t xml:space="preserve">. The Logistic Regression Model trained on recordings from 91 subjects showed a </w:t>
       </w:r>
       <w:r>
-        <w:t>specificity of 73</w:t>
-      </w:r>
-      <w:proofErr w:type="gramStart"/>
-      <w:r>
-        <w:t>%  and</w:t>
-      </w:r>
-      <w:proofErr w:type="gramEnd"/>
-      <w:r>
-        <w:t xml:space="preserve"> </w:t>
+        <w:t xml:space="preserve">specificity of 73%  and </w:t>
       </w:r>
       <w:r>
         <w:t xml:space="preserve">sensitivity of 80% on the </w:t>
@@ -6033,7 +5993,6 @@
       <w:r>
         <w:t xml:space="preserve">using a Support Vector </w:t>
       </w:r>
-      <w:proofErr w:type="gramStart"/>
       <w:r>
         <w:t>C</w:t>
       </w:r>
@@ -6041,11 +6000,7 @@
         <w:t>lassifier</w:t>
       </w:r>
       <w:r>
-        <w:t>(</w:t>
-      </w:r>
-      <w:proofErr w:type="gramEnd"/>
-      <w:r>
-        <w:t>SVC)</w:t>
+        <w:t>(SVC)</w:t>
       </w:r>
       <w:r>
         <w:t xml:space="preserve">. </w:t>
@@ -6526,21 +6481,13 @@
         <w:t>.wav</w:t>
       </w:r>
       <w:r>
-        <w:t xml:space="preserve"> format, and these waves are </w:t>
-      </w:r>
-      <w:proofErr w:type="spellStart"/>
-      <w:r>
-        <w:t>digitali</w:t>
+        <w:t xml:space="preserve"> format, and these waves are digitali</w:t>
       </w:r>
       <w:r>
         <w:t>s</w:t>
       </w:r>
       <w:r>
-        <w:t>ed</w:t>
-      </w:r>
-      <w:proofErr w:type="spellEnd"/>
-      <w:r>
-        <w:t xml:space="preserve">. These are converted into a one-dimensional array of digital values using </w:t>
+        <w:t xml:space="preserve">ed. These are converted into a one-dimensional array of digital values using </w:t>
       </w:r>
       <w:r>
         <w:t xml:space="preserve">a </w:t>
@@ -6552,15 +6499,7 @@
         <w:t>This conversion is done using Analog Digital Conversion</w:t>
       </w:r>
       <w:r>
-        <w:t xml:space="preserve">, which consists of sampling, </w:t>
-      </w:r>
-      <w:proofErr w:type="spellStart"/>
-      <w:r>
-        <w:t>quantisation</w:t>
-      </w:r>
-      <w:proofErr w:type="spellEnd"/>
-      <w:r>
-        <w:t>,</w:t>
+        <w:t>, which consists of sampling, quantisation,</w:t>
       </w:r>
       <w:r>
         <w:t xml:space="preserve"> and encoding</w:t>
@@ -6599,16 +6538,11 @@
       <w:r>
         <w:t>SMOTE</w:t>
       </w:r>
-      <w:proofErr w:type="gramStart"/>
       <w:r>
         <w:t>)</w:t>
       </w:r>
       <w:r>
-        <w:t>[</w:t>
-      </w:r>
-      <w:proofErr w:type="gramEnd"/>
-      <w:r>
-        <w:t>41]</w:t>
+        <w:t>[41]</w:t>
       </w:r>
       <w:r>
         <w:t xml:space="preserve"> was used</w:t>
@@ -8184,19 +8118,11 @@
         </w:rPr>
         <w:t xml:space="preserve"> </w:t>
       </w:r>
-      <w:proofErr w:type="spellStart"/>
       <w:r>
         <w:rPr>
           <w:rFonts w:eastAsiaTheme="minorEastAsia"/>
         </w:rPr>
-        <w:t>centred</w:t>
-      </w:r>
-      <w:proofErr w:type="spellEnd"/>
-      <w:r>
-        <w:rPr>
-          <w:rFonts w:eastAsiaTheme="minorEastAsia"/>
-        </w:rPr>
-        <w:t xml:space="preserve"> at time </w:t>
+        <w:t xml:space="preserve">centred at time </w:t>
       </w:r>
       <m:oMath>
         <m:r>
@@ -9475,14 +9401,12 @@
       <w:r>
         <w:t>“</w:t>
       </w:r>
-      <w:proofErr w:type="spellStart"/>
       <w:r>
         <w:t>cent</w:t>
       </w:r>
       <w:r>
         <w:t>re</w:t>
       </w:r>
-      <w:proofErr w:type="spellEnd"/>
       <w:r>
         <w:t xml:space="preserve"> of mass</w:t>
       </w:r>
@@ -9788,14 +9712,12 @@
       <w:r>
         <w:t xml:space="preserve">fer function around the </w:t>
       </w:r>
-      <w:proofErr w:type="spellStart"/>
       <w:r>
         <w:t>cent</w:t>
       </w:r>
       <w:r>
         <w:t>re</w:t>
       </w:r>
-      <w:proofErr w:type="spellEnd"/>
       <w:r>
         <w:t xml:space="preserve"> frequency [24]. </w:t>
       </w:r>
@@ -10422,7 +10344,6 @@
         </w:rPr>
         <w:t xml:space="preserve"> types of penalties were considered used to </w:t>
       </w:r>
-      <w:proofErr w:type="spellStart"/>
       <w:r>
         <w:rPr>
           <w:rFonts w:eastAsiaTheme="minorEastAsia"/>
@@ -10444,7 +10365,6 @@
         </w:rPr>
         <w:t>e</w:t>
       </w:r>
-      <w:proofErr w:type="spellEnd"/>
       <w:r>
         <w:rPr>
           <w:rFonts w:eastAsiaTheme="minorEastAsia"/>
@@ -10513,7 +10433,6 @@
         </w:rPr>
         <w:t xml:space="preserve">. It is a modification of a </w:t>
       </w:r>
-      <w:proofErr w:type="spellStart"/>
       <w:r>
         <w:rPr>
           <w:color w:val="000000" w:themeColor="text1"/>
@@ -10532,7 +10451,6 @@
         </w:rPr>
         <w:t>ed</w:t>
       </w:r>
-      <w:proofErr w:type="spellEnd"/>
       <w:r>
         <w:rPr>
           <w:color w:val="000000" w:themeColor="text1"/>
@@ -12380,30 +12298,14 @@
           <w:rFonts w:cstheme="minorHAnsi"/>
           <w:color w:val="000000" w:themeColor="text1"/>
         </w:rPr>
-        <w:t xml:space="preserve">Extreme Gradient </w:t>
-      </w:r>
-      <w:proofErr w:type="gramStart"/>
+        <w:t>Extreme Gradient Boosting</w:t>
+      </w:r>
       <w:r>
         <w:rPr>
           <w:rFonts w:cstheme="minorHAnsi"/>
           <w:color w:val="000000" w:themeColor="text1"/>
         </w:rPr>
-        <w:t>Boosting</w:t>
-      </w:r>
-      <w:r>
-        <w:rPr>
-          <w:rFonts w:cstheme="minorHAnsi"/>
-          <w:color w:val="000000" w:themeColor="text1"/>
-        </w:rPr>
-        <w:t>[</w:t>
-      </w:r>
-      <w:proofErr w:type="gramEnd"/>
-      <w:r>
-        <w:rPr>
-          <w:rFonts w:cstheme="minorHAnsi"/>
-          <w:color w:val="000000" w:themeColor="text1"/>
-        </w:rPr>
-        <w:t>3</w:t>
+        <w:t>[3</w:t>
       </w:r>
       <w:r>
         <w:rPr>
@@ -13190,37 +13092,21 @@
           <w:rFonts w:cstheme="minorHAnsi"/>
           <w:lang w:val="en-US"/>
         </w:rPr>
-        <w:t xml:space="preserve">Now among Recall and Precision, we need to </w:t>
-      </w:r>
-      <w:proofErr w:type="spellStart"/>
+        <w:t>Now among Recall and Precision, we need to prioriti</w:t>
+      </w:r>
       <w:r>
         <w:rPr>
           <w:rFonts w:cstheme="minorHAnsi"/>
           <w:lang w:val="en-US"/>
         </w:rPr>
-        <w:t>prioriti</w:t>
+        <w:t>s</w:t>
       </w:r>
       <w:r>
         <w:rPr>
           <w:rFonts w:cstheme="minorHAnsi"/>
           <w:lang w:val="en-US"/>
         </w:rPr>
-        <w:t>s</w:t>
-      </w:r>
-      <w:r>
-        <w:rPr>
-          <w:rFonts w:cstheme="minorHAnsi"/>
-          <w:lang w:val="en-US"/>
-        </w:rPr>
-        <w:t>e</w:t>
-      </w:r>
-      <w:proofErr w:type="spellEnd"/>
-      <w:r>
-        <w:rPr>
-          <w:rFonts w:cstheme="minorHAnsi"/>
-          <w:lang w:val="en-US"/>
-        </w:rPr>
-        <w:t xml:space="preserve"> a metric to help us compare various models. If </w:t>
+        <w:t xml:space="preserve">e a metric to help us compare various models. If </w:t>
       </w:r>
       <w:r>
         <w:rPr>
@@ -15033,7 +14919,6 @@
         </w:rPr>
         <w:t xml:space="preserve"> the </w:t>
       </w:r>
-      <w:proofErr w:type="gramStart"/>
       <w:r>
         <w:rPr>
           <w:rFonts w:eastAsia="Times New Roman" w:cstheme="minorHAnsi"/>
@@ -15048,16 +14933,7 @@
           <w:color w:val="0E101A"/>
           <w:lang w:eastAsia="en-IN"/>
         </w:rPr>
-        <w:t>odel,</w:t>
-      </w:r>
-      <w:proofErr w:type="gramEnd"/>
-      <w:r>
-        <w:rPr>
-          <w:rFonts w:eastAsia="Times New Roman" w:cstheme="minorHAnsi"/>
-          <w:color w:val="0E101A"/>
-          <w:lang w:eastAsia="en-IN"/>
-        </w:rPr>
-        <w:t xml:space="preserve"> </w:t>
+        <w:t xml:space="preserve">odel, </w:t>
       </w:r>
       <w:r>
         <w:rPr>
@@ -15817,15 +15693,7 @@
         <w:t>m</w:t>
       </w:r>
       <w:r>
-        <w:t xml:space="preserve">odel includes a pipeline that </w:t>
-      </w:r>
-      <w:proofErr w:type="spellStart"/>
-      <w:r>
-        <w:t>preprocesses</w:t>
-      </w:r>
-      <w:proofErr w:type="spellEnd"/>
-      <w:r>
-        <w:t xml:space="preserve"> the recording to numerical features and then uses classification algorithms to classify the recording based on these numerical features derived in the previous stage. </w:t>
+        <w:t xml:space="preserve">odel includes a pipeline that preprocesses the recording to numerical features and then uses classification algorithms to classify the recording based on these numerical features derived in the previous stage. </w:t>
       </w:r>
       <w:r>
         <w:t>The recording is classified into a COVID positive or a COVID harmful cough in the pipeline</w:t>
@@ -16454,43 +16322,7 @@
           <w:color w:val="333333"/>
           <w:shd w:val="clear" w:color="auto" w:fill="FCFCFC"/>
         </w:rPr>
-        <w:t xml:space="preserve">Mouawad, P., </w:t>
-      </w:r>
-      <w:proofErr w:type="spellStart"/>
-      <w:r>
-        <w:rPr>
-          <w:rFonts w:cstheme="minorHAnsi"/>
-          <w:color w:val="333333"/>
-          <w:shd w:val="clear" w:color="auto" w:fill="FCFCFC"/>
-        </w:rPr>
-        <w:t>Dubnov</w:t>
-      </w:r>
-      <w:proofErr w:type="spellEnd"/>
-      <w:r>
-        <w:rPr>
-          <w:rFonts w:cstheme="minorHAnsi"/>
-          <w:color w:val="333333"/>
-          <w:shd w:val="clear" w:color="auto" w:fill="FCFCFC"/>
-        </w:rPr>
-        <w:t xml:space="preserve">, T. &amp; </w:t>
-      </w:r>
-      <w:proofErr w:type="spellStart"/>
-      <w:r>
-        <w:rPr>
-          <w:rFonts w:cstheme="minorHAnsi"/>
-          <w:color w:val="333333"/>
-          <w:shd w:val="clear" w:color="auto" w:fill="FCFCFC"/>
-        </w:rPr>
-        <w:t>Dubnov</w:t>
-      </w:r>
-      <w:proofErr w:type="spellEnd"/>
-      <w:r>
-        <w:rPr>
-          <w:rFonts w:cstheme="minorHAnsi"/>
-          <w:color w:val="333333"/>
-          <w:shd w:val="clear" w:color="auto" w:fill="FCFCFC"/>
-        </w:rPr>
-        <w:t>, S. Robust Detection of COVID-19 in Cough Sounds. </w:t>
+        <w:t>Mouawad, P., Dubnov, T. &amp; Dubnov, S. Robust Detection of COVID-19 in Cough Sounds. </w:t>
       </w:r>
       <w:r>
         <w:rPr>
@@ -16599,61 +16431,7 @@
           <w:color w:val="222222"/>
           <w:shd w:val="clear" w:color="auto" w:fill="FFFFFF"/>
         </w:rPr>
-        <w:t xml:space="preserve">Kucharski, A. J., </w:t>
-      </w:r>
-      <w:proofErr w:type="spellStart"/>
-      <w:r>
-        <w:rPr>
-          <w:rFonts w:cstheme="minorHAnsi"/>
-          <w:color w:val="222222"/>
-          <w:shd w:val="clear" w:color="auto" w:fill="FFFFFF"/>
-        </w:rPr>
-        <w:t>Klepac</w:t>
-      </w:r>
-      <w:proofErr w:type="spellEnd"/>
-      <w:r>
-        <w:rPr>
-          <w:rFonts w:cstheme="minorHAnsi"/>
-          <w:color w:val="222222"/>
-          <w:shd w:val="clear" w:color="auto" w:fill="FFFFFF"/>
-        </w:rPr>
-        <w:t xml:space="preserve">, P., </w:t>
-      </w:r>
-      <w:proofErr w:type="spellStart"/>
-      <w:r>
-        <w:rPr>
-          <w:rFonts w:cstheme="minorHAnsi"/>
-          <w:color w:val="222222"/>
-          <w:shd w:val="clear" w:color="auto" w:fill="FFFFFF"/>
-        </w:rPr>
-        <w:t>Conlan</w:t>
-      </w:r>
-      <w:proofErr w:type="spellEnd"/>
-      <w:r>
-        <w:rPr>
-          <w:rFonts w:cstheme="minorHAnsi"/>
-          <w:color w:val="222222"/>
-          <w:shd w:val="clear" w:color="auto" w:fill="FFFFFF"/>
-        </w:rPr>
-        <w:t xml:space="preserve">, A. J., </w:t>
-      </w:r>
-      <w:proofErr w:type="spellStart"/>
-      <w:r>
-        <w:rPr>
-          <w:rFonts w:cstheme="minorHAnsi"/>
-          <w:color w:val="222222"/>
-          <w:shd w:val="clear" w:color="auto" w:fill="FFFFFF"/>
-        </w:rPr>
-        <w:t>Kissler</w:t>
-      </w:r>
-      <w:proofErr w:type="spellEnd"/>
-      <w:r>
-        <w:rPr>
-          <w:rFonts w:cstheme="minorHAnsi"/>
-          <w:color w:val="222222"/>
-          <w:shd w:val="clear" w:color="auto" w:fill="FFFFFF"/>
-        </w:rPr>
-        <w:t>, S. M., Tang, M. L., Fry, H., ... &amp; Simons, D. (2020). Effectiveness of isolation, testing, contact tracing, and physical distancing on reducing transmission of SARS-CoV-2 in different settings: a mathematical modelling study. </w:t>
+        <w:t>Kucharski, A. J., Klepac, P., Conlan, A. J., Kissler, S. M., Tang, M. L., Fry, H., ... &amp; Simons, D. (2020). Effectiveness of isolation, testing, contact tracing, and physical distancing on reducing transmission of SARS-CoV-2 in different settings: a mathematical modelling study. </w:t>
       </w:r>
       <w:r>
         <w:rPr>
@@ -16707,77 +16485,13 @@
         </w:rPr>
         <w:t xml:space="preserve">[4] </w:t>
       </w:r>
-      <w:proofErr w:type="spellStart"/>
       <w:r>
         <w:rPr>
           <w:rFonts w:cstheme="minorHAnsi"/>
           <w:color w:val="222222"/>
           <w:shd w:val="clear" w:color="auto" w:fill="FFFFFF"/>
         </w:rPr>
-        <w:t>Alafif</w:t>
-      </w:r>
-      <w:proofErr w:type="spellEnd"/>
-      <w:r>
-        <w:rPr>
-          <w:rFonts w:cstheme="minorHAnsi"/>
-          <w:color w:val="222222"/>
-          <w:shd w:val="clear" w:color="auto" w:fill="FFFFFF"/>
-        </w:rPr>
-        <w:t xml:space="preserve">, T., </w:t>
-      </w:r>
-      <w:proofErr w:type="spellStart"/>
-      <w:r>
-        <w:rPr>
-          <w:rFonts w:cstheme="minorHAnsi"/>
-          <w:color w:val="222222"/>
-          <w:shd w:val="clear" w:color="auto" w:fill="FFFFFF"/>
-        </w:rPr>
-        <w:t>Tehame</w:t>
-      </w:r>
-      <w:proofErr w:type="spellEnd"/>
-      <w:r>
-        <w:rPr>
-          <w:rFonts w:cstheme="minorHAnsi"/>
-          <w:color w:val="222222"/>
-          <w:shd w:val="clear" w:color="auto" w:fill="FFFFFF"/>
-        </w:rPr>
-        <w:t xml:space="preserve">, A. M., </w:t>
-      </w:r>
-      <w:proofErr w:type="spellStart"/>
-      <w:r>
-        <w:rPr>
-          <w:rFonts w:cstheme="minorHAnsi"/>
-          <w:color w:val="222222"/>
-          <w:shd w:val="clear" w:color="auto" w:fill="FFFFFF"/>
-        </w:rPr>
-        <w:t>Bajaba</w:t>
-      </w:r>
-      <w:proofErr w:type="spellEnd"/>
-      <w:r>
-        <w:rPr>
-          <w:rFonts w:cstheme="minorHAnsi"/>
-          <w:color w:val="222222"/>
-          <w:shd w:val="clear" w:color="auto" w:fill="FFFFFF"/>
-        </w:rPr>
-        <w:t xml:space="preserve">, S., </w:t>
-      </w:r>
-      <w:proofErr w:type="spellStart"/>
-      <w:r>
-        <w:rPr>
-          <w:rFonts w:cstheme="minorHAnsi"/>
-          <w:color w:val="222222"/>
-          <w:shd w:val="clear" w:color="auto" w:fill="FFFFFF"/>
-        </w:rPr>
-        <w:t>Barnawi</w:t>
-      </w:r>
-      <w:proofErr w:type="spellEnd"/>
-      <w:r>
-        <w:rPr>
-          <w:rFonts w:cstheme="minorHAnsi"/>
-          <w:color w:val="222222"/>
-          <w:shd w:val="clear" w:color="auto" w:fill="FFFFFF"/>
-        </w:rPr>
-        <w:t>, A., &amp; Zia, S. (2021). Machine and deep learning towards COVID-19 diagnosis and treatment: survey, challenges, and future directions. </w:t>
+        <w:t>Alafif, T., Tehame, A. M., Bajaba, S., Barnawi, A., &amp; Zia, S. (2021). Machine and deep learning towards COVID-19 diagnosis and treatment: survey, challenges, and future directions. </w:t>
       </w:r>
       <w:r>
         <w:rPr>
@@ -16902,113 +16616,13 @@
         </w:rPr>
         <w:t xml:space="preserve">[6] </w:t>
       </w:r>
-      <w:proofErr w:type="spellStart"/>
       <w:r>
         <w:rPr>
           <w:rFonts w:cstheme="minorHAnsi"/>
           <w:color w:val="222222"/>
           <w:shd w:val="clear" w:color="auto" w:fill="FFFFFF"/>
         </w:rPr>
-        <w:t>Rudraraju</w:t>
-      </w:r>
-      <w:proofErr w:type="spellEnd"/>
-      <w:r>
-        <w:rPr>
-          <w:rFonts w:cstheme="minorHAnsi"/>
-          <w:color w:val="222222"/>
-          <w:shd w:val="clear" w:color="auto" w:fill="FFFFFF"/>
-        </w:rPr>
-        <w:t xml:space="preserve">, G., </w:t>
-      </w:r>
-      <w:proofErr w:type="spellStart"/>
-      <w:r>
-        <w:rPr>
-          <w:rFonts w:cstheme="minorHAnsi"/>
-          <w:color w:val="222222"/>
-          <w:shd w:val="clear" w:color="auto" w:fill="FFFFFF"/>
-        </w:rPr>
-        <w:t>Palreddy</w:t>
-      </w:r>
-      <w:proofErr w:type="spellEnd"/>
-      <w:r>
-        <w:rPr>
-          <w:rFonts w:cstheme="minorHAnsi"/>
-          <w:color w:val="222222"/>
-          <w:shd w:val="clear" w:color="auto" w:fill="FFFFFF"/>
-        </w:rPr>
-        <w:t xml:space="preserve">, S., </w:t>
-      </w:r>
-      <w:proofErr w:type="spellStart"/>
-      <w:r>
-        <w:rPr>
-          <w:rFonts w:cstheme="minorHAnsi"/>
-          <w:color w:val="222222"/>
-          <w:shd w:val="clear" w:color="auto" w:fill="FFFFFF"/>
-        </w:rPr>
-        <w:t>Mamidgi</w:t>
-      </w:r>
-      <w:proofErr w:type="spellEnd"/>
-      <w:r>
-        <w:rPr>
-          <w:rFonts w:cstheme="minorHAnsi"/>
-          <w:color w:val="222222"/>
-          <w:shd w:val="clear" w:color="auto" w:fill="FFFFFF"/>
-        </w:rPr>
-        <w:t xml:space="preserve">, B., </w:t>
-      </w:r>
-      <w:proofErr w:type="spellStart"/>
-      <w:r>
-        <w:rPr>
-          <w:rFonts w:cstheme="minorHAnsi"/>
-          <w:color w:val="222222"/>
-          <w:shd w:val="clear" w:color="auto" w:fill="FFFFFF"/>
-        </w:rPr>
-        <w:t>Sripada</w:t>
-      </w:r>
-      <w:proofErr w:type="spellEnd"/>
-      <w:r>
-        <w:rPr>
-          <w:rFonts w:cstheme="minorHAnsi"/>
-          <w:color w:val="222222"/>
-          <w:shd w:val="clear" w:color="auto" w:fill="FFFFFF"/>
-        </w:rPr>
-        <w:t xml:space="preserve">, N. R., Sai, Y. P., </w:t>
-      </w:r>
-      <w:proofErr w:type="spellStart"/>
-      <w:r>
-        <w:rPr>
-          <w:rFonts w:cstheme="minorHAnsi"/>
-          <w:color w:val="222222"/>
-          <w:shd w:val="clear" w:color="auto" w:fill="FFFFFF"/>
-        </w:rPr>
-        <w:t>Vodnala</w:t>
-      </w:r>
-      <w:proofErr w:type="spellEnd"/>
-      <w:r>
-        <w:rPr>
-          <w:rFonts w:cstheme="minorHAnsi"/>
-          <w:color w:val="222222"/>
-          <w:shd w:val="clear" w:color="auto" w:fill="FFFFFF"/>
-        </w:rPr>
-        <w:t xml:space="preserve">, N. K., &amp; </w:t>
-      </w:r>
-      <w:proofErr w:type="spellStart"/>
-      <w:r>
-        <w:rPr>
-          <w:rFonts w:cstheme="minorHAnsi"/>
-          <w:color w:val="222222"/>
-          <w:shd w:val="clear" w:color="auto" w:fill="FFFFFF"/>
-        </w:rPr>
-        <w:t>Haranath</w:t>
-      </w:r>
-      <w:proofErr w:type="spellEnd"/>
-      <w:r>
-        <w:rPr>
-          <w:rFonts w:cstheme="minorHAnsi"/>
-          <w:color w:val="222222"/>
-          <w:shd w:val="clear" w:color="auto" w:fill="FFFFFF"/>
-        </w:rPr>
-        <w:t>, S. P. (2020). Cough sound analysis and objective correlation with spirometry and clinical diagnosis. </w:t>
+        <w:t>Rudraraju, G., Palreddy, S., Mamidgi, B., Sripada, N. R., Sai, Y. P., Vodnala, N. K., &amp; Haranath, S. P. (2020). Cough sound analysis and objective correlation with spirometry and clinical diagnosis. </w:t>
       </w:r>
       <w:r>
         <w:rPr>
@@ -17064,23 +16678,13 @@
         </w:rPr>
         <w:t xml:space="preserve">[7] </w:t>
       </w:r>
-      <w:proofErr w:type="spellStart"/>
       <w:r>
         <w:rPr>
           <w:rFonts w:cstheme="minorHAnsi"/>
           <w:color w:val="222222"/>
           <w:shd w:val="clear" w:color="auto" w:fill="FFFFFF"/>
         </w:rPr>
-        <w:t>Vrindavanam</w:t>
-      </w:r>
-      <w:proofErr w:type="spellEnd"/>
-      <w:r>
-        <w:rPr>
-          <w:rFonts w:cstheme="minorHAnsi"/>
-          <w:color w:val="222222"/>
-          <w:shd w:val="clear" w:color="auto" w:fill="FFFFFF"/>
-        </w:rPr>
-        <w:t>, J., Srinath, R., Shankar, H. H., &amp; Nagesh, G. (2021, April). Machine Learning based COVID-19 Cough Classification Models-A Comparative Analysis. In </w:t>
+        <w:t>Vrindavanam, J., Srinath, R., Shankar, H. H., &amp; Nagesh, G. (2021, April). Machine Learning based COVID-19 Cough Classification Models-A Comparative Analysis. In </w:t>
       </w:r>
       <w:r>
         <w:rPr>
@@ -17126,7 +16730,6 @@
         </w:rPr>
         <w:t>Deshpande, G., &amp; Schuller, B. (2020). An overview on audio, signal, speech, &amp; language processing for covid-19. </w:t>
       </w:r>
-      <w:proofErr w:type="spellStart"/>
       <w:r>
         <w:rPr>
           <w:rFonts w:cstheme="minorHAnsi"/>
@@ -17135,9 +16738,41 @@
           <w:color w:val="222222"/>
           <w:shd w:val="clear" w:color="auto" w:fill="FFFFFF"/>
         </w:rPr>
-        <w:t>arXiv</w:t>
-      </w:r>
-      <w:proofErr w:type="spellEnd"/>
+        <w:t>arXiv preprint arXiv:2005.08579</w:t>
+      </w:r>
+      <w:r>
+        <w:rPr>
+          <w:rFonts w:cstheme="minorHAnsi"/>
+          <w:color w:val="222222"/>
+          <w:shd w:val="clear" w:color="auto" w:fill="FFFFFF"/>
+        </w:rPr>
+        <w:t>.</w:t>
+      </w:r>
+    </w:p>
+    <w:p>
+      <w:pPr>
+        <w:pStyle w:val="ListParagraph"/>
+        <w:ind w:left="0"/>
+        <w:jc w:val="both"/>
+        <w:rPr>
+          <w:rFonts w:cstheme="minorHAnsi"/>
+        </w:rPr>
+      </w:pPr>
+      <w:r>
+        <w:rPr>
+          <w:rFonts w:cstheme="minorHAnsi"/>
+          <w:shd w:val="clear" w:color="auto" w:fill="FFFFFF"/>
+        </w:rPr>
+        <w:t xml:space="preserve">[9] </w:t>
+      </w:r>
+      <w:r>
+        <w:rPr>
+          <w:rFonts w:cstheme="minorHAnsi"/>
+          <w:color w:val="222222"/>
+          <w:shd w:val="clear" w:color="auto" w:fill="FFFFFF"/>
+        </w:rPr>
+        <w:t>Abeyratne, U. R., Swarnkar, V., Setyati, A., &amp; Triasih, R. (2013). Cough sound analysis can rapidly diagnose childhood pneumonia. </w:t>
+      </w:r>
       <w:r>
         <w:rPr>
           <w:rFonts w:cstheme="minorHAnsi"/>
@@ -17146,7 +16781,7 @@
           <w:color w:val="222222"/>
           <w:shd w:val="clear" w:color="auto" w:fill="FFFFFF"/>
         </w:rPr>
-        <w:t xml:space="preserve"> preprint arXiv:2005.08579</w:t>
+        <w:t>Annals of biomedical engineering</w:t>
       </w:r>
       <w:r>
         <w:rPr>
@@ -17154,86 +16789,7 @@
           <w:color w:val="222222"/>
           <w:shd w:val="clear" w:color="auto" w:fill="FFFFFF"/>
         </w:rPr>
-        <w:t>.</w:t>
-      </w:r>
-    </w:p>
-    <w:p>
-      <w:pPr>
-        <w:pStyle w:val="ListParagraph"/>
-        <w:ind w:left="0"/>
-        <w:jc w:val="both"/>
-        <w:rPr>
-          <w:rFonts w:cstheme="minorHAnsi"/>
-        </w:rPr>
-      </w:pPr>
-      <w:r>
-        <w:rPr>
-          <w:rFonts w:cstheme="minorHAnsi"/>
-          <w:shd w:val="clear" w:color="auto" w:fill="FFFFFF"/>
-        </w:rPr>
-        <w:t xml:space="preserve">[9] </w:t>
-      </w:r>
-      <w:r>
-        <w:rPr>
-          <w:rFonts w:cstheme="minorHAnsi"/>
-          <w:color w:val="222222"/>
-          <w:shd w:val="clear" w:color="auto" w:fill="FFFFFF"/>
-        </w:rPr>
-        <w:t xml:space="preserve">Abeyratne, U. R., </w:t>
-      </w:r>
-      <w:proofErr w:type="spellStart"/>
-      <w:r>
-        <w:rPr>
-          <w:rFonts w:cstheme="minorHAnsi"/>
-          <w:color w:val="222222"/>
-          <w:shd w:val="clear" w:color="auto" w:fill="FFFFFF"/>
-        </w:rPr>
-        <w:t>Swarnkar</w:t>
-      </w:r>
-      <w:proofErr w:type="spellEnd"/>
-      <w:r>
-        <w:rPr>
-          <w:rFonts w:cstheme="minorHAnsi"/>
-          <w:color w:val="222222"/>
-          <w:shd w:val="clear" w:color="auto" w:fill="FFFFFF"/>
-        </w:rPr>
-        <w:t xml:space="preserve">, V., </w:t>
-      </w:r>
-      <w:proofErr w:type="spellStart"/>
-      <w:r>
-        <w:rPr>
-          <w:rFonts w:cstheme="minorHAnsi"/>
-          <w:color w:val="222222"/>
-          <w:shd w:val="clear" w:color="auto" w:fill="FFFFFF"/>
-        </w:rPr>
-        <w:t>Setyati</w:t>
-      </w:r>
-      <w:proofErr w:type="spellEnd"/>
-      <w:r>
-        <w:rPr>
-          <w:rFonts w:cstheme="minorHAnsi"/>
-          <w:color w:val="222222"/>
-          <w:shd w:val="clear" w:color="auto" w:fill="FFFFFF"/>
-        </w:rPr>
-        <w:t xml:space="preserve">, A., &amp; </w:t>
-      </w:r>
-      <w:proofErr w:type="spellStart"/>
-      <w:r>
-        <w:rPr>
-          <w:rFonts w:cstheme="minorHAnsi"/>
-          <w:color w:val="222222"/>
-          <w:shd w:val="clear" w:color="auto" w:fill="FFFFFF"/>
-        </w:rPr>
-        <w:t>Triasih</w:t>
-      </w:r>
-      <w:proofErr w:type="spellEnd"/>
-      <w:r>
-        <w:rPr>
-          <w:rFonts w:cstheme="minorHAnsi"/>
-          <w:color w:val="222222"/>
-          <w:shd w:val="clear" w:color="auto" w:fill="FFFFFF"/>
-        </w:rPr>
-        <w:t>, R. (2013). Cough sound analysis can rapidly diagnose childhood pneumonia. </w:t>
+        <w:t>, </w:t>
       </w:r>
       <w:r>
         <w:rPr>
@@ -17243,7 +16799,7 @@
           <w:color w:val="222222"/>
           <w:shd w:val="clear" w:color="auto" w:fill="FFFFFF"/>
         </w:rPr>
-        <w:t>Annals of biomedical engineering</w:t>
+        <w:t>41</w:t>
       </w:r>
       <w:r>
         <w:rPr>
@@ -17251,7 +16807,31 @@
           <w:color w:val="222222"/>
           <w:shd w:val="clear" w:color="auto" w:fill="FFFFFF"/>
         </w:rPr>
-        <w:t>, </w:t>
+        <w:t>(11), 2448-2462.</w:t>
+      </w:r>
+    </w:p>
+    <w:p>
+      <w:pPr>
+        <w:pStyle w:val="ListParagraph"/>
+        <w:ind w:left="0"/>
+        <w:jc w:val="both"/>
+        <w:rPr>
+          <w:rFonts w:cstheme="minorHAnsi"/>
+        </w:rPr>
+      </w:pPr>
+      <w:r>
+        <w:rPr>
+          <w:rFonts w:cstheme="minorHAnsi"/>
+        </w:rPr>
+        <w:t xml:space="preserve">[10] </w:t>
+      </w:r>
+      <w:r>
+        <w:rPr>
+          <w:rFonts w:cstheme="minorHAnsi"/>
+          <w:color w:val="222222"/>
+          <w:shd w:val="clear" w:color="auto" w:fill="FFFFFF"/>
+        </w:rPr>
+        <w:t>Belkacem, A. N., Ouhbi, S., Lakas, A., Benkhelifa, E., &amp; Chen, C. (2021). End-to-End AI-Based Point-of-Care Diagnosis System for Classifying Respiratory Illnesses and Early Detection of COVID-19: A Theoretical Framework. </w:t>
       </w:r>
       <w:r>
         <w:rPr>
@@ -17261,7 +16841,7 @@
           <w:color w:val="222222"/>
           <w:shd w:val="clear" w:color="auto" w:fill="FFFFFF"/>
         </w:rPr>
-        <w:t>41</w:t>
+        <w:t>Frontiers in Medicine</w:t>
       </w:r>
       <w:r>
         <w:rPr>
@@ -17269,67 +16849,7 @@
           <w:color w:val="222222"/>
           <w:shd w:val="clear" w:color="auto" w:fill="FFFFFF"/>
         </w:rPr>
-        <w:t>(11), 2448-2462.</w:t>
-      </w:r>
-    </w:p>
-    <w:p>
-      <w:pPr>
-        <w:pStyle w:val="ListParagraph"/>
-        <w:ind w:left="0"/>
-        <w:jc w:val="both"/>
-        <w:rPr>
-          <w:rFonts w:cstheme="minorHAnsi"/>
-        </w:rPr>
-      </w:pPr>
-      <w:r>
-        <w:rPr>
-          <w:rFonts w:cstheme="minorHAnsi"/>
-        </w:rPr>
-        <w:t xml:space="preserve">[10] </w:t>
-      </w:r>
-      <w:r>
-        <w:rPr>
-          <w:rFonts w:cstheme="minorHAnsi"/>
-          <w:color w:val="222222"/>
-          <w:shd w:val="clear" w:color="auto" w:fill="FFFFFF"/>
-        </w:rPr>
-        <w:t xml:space="preserve">Belkacem, A. N., </w:t>
-      </w:r>
-      <w:proofErr w:type="spellStart"/>
-      <w:r>
-        <w:rPr>
-          <w:rFonts w:cstheme="minorHAnsi"/>
-          <w:color w:val="222222"/>
-          <w:shd w:val="clear" w:color="auto" w:fill="FFFFFF"/>
-        </w:rPr>
-        <w:t>Ouhbi</w:t>
-      </w:r>
-      <w:proofErr w:type="spellEnd"/>
-      <w:r>
-        <w:rPr>
-          <w:rFonts w:cstheme="minorHAnsi"/>
-          <w:color w:val="222222"/>
-          <w:shd w:val="clear" w:color="auto" w:fill="FFFFFF"/>
-        </w:rPr>
-        <w:t xml:space="preserve">, S., Lakas, A., </w:t>
-      </w:r>
-      <w:proofErr w:type="spellStart"/>
-      <w:r>
-        <w:rPr>
-          <w:rFonts w:cstheme="minorHAnsi"/>
-          <w:color w:val="222222"/>
-          <w:shd w:val="clear" w:color="auto" w:fill="FFFFFF"/>
-        </w:rPr>
-        <w:t>Benkhelifa</w:t>
-      </w:r>
-      <w:proofErr w:type="spellEnd"/>
-      <w:r>
-        <w:rPr>
-          <w:rFonts w:cstheme="minorHAnsi"/>
-          <w:color w:val="222222"/>
-          <w:shd w:val="clear" w:color="auto" w:fill="FFFFFF"/>
-        </w:rPr>
-        <w:t>, E., &amp; Chen, C. (2021). End-to-End AI-Based Point-of-Care Diagnosis System for Classifying Respiratory Illnesses and Early Detection of COVID-19: A Theoretical Framework. </w:t>
+        <w:t>, </w:t>
       </w:r>
       <w:r>
         <w:rPr>
@@ -17339,24 +16859,6 @@
           <w:color w:val="222222"/>
           <w:shd w:val="clear" w:color="auto" w:fill="FFFFFF"/>
         </w:rPr>
-        <w:t>Frontiers in Medicine</w:t>
-      </w:r>
-      <w:r>
-        <w:rPr>
-          <w:rFonts w:cstheme="minorHAnsi"/>
-          <w:color w:val="222222"/>
-          <w:shd w:val="clear" w:color="auto" w:fill="FFFFFF"/>
-        </w:rPr>
-        <w:t>, </w:t>
-      </w:r>
-      <w:r>
-        <w:rPr>
-          <w:rFonts w:cstheme="minorHAnsi"/>
-          <w:i/>
-          <w:iCs/>
-          <w:color w:val="222222"/>
-          <w:shd w:val="clear" w:color="auto" w:fill="FFFFFF"/>
-        </w:rPr>
         <w:t>8</w:t>
       </w:r>
       <w:r>
@@ -17381,21 +16883,7 @@
         <w:rPr>
           <w:rFonts w:cstheme="minorHAnsi"/>
         </w:rPr>
-        <w:t xml:space="preserve">[11] Schuller, B. W., Schuller, D. M., Qian, K., Liu, J., Zheng, H., &amp; Li, X. (2021). COVID-19 and Computer Audition: An Overview on What Speech &amp; </w:t>
-      </w:r>
-      <w:proofErr w:type="spellStart"/>
-      <w:r>
-        <w:rPr>
-          <w:rFonts w:cstheme="minorHAnsi"/>
-        </w:rPr>
-        <w:t>SoundAnalysis</w:t>
-      </w:r>
-      <w:proofErr w:type="spellEnd"/>
-      <w:r>
-        <w:rPr>
-          <w:rFonts w:cstheme="minorHAnsi"/>
-        </w:rPr>
-        <w:t xml:space="preserve"> Could Contribute in theSARS-CoV-2 Corona Crisis. Frontiers in Digital Health, 3, 14.</w:t>
+        <w:t>[11] Schuller, B. W., Schuller, D. M., Qian, K., Liu, J., Zheng, H., &amp; Li, X. (2021). COVID-19 and Computer Audition: An Overview on What Speech &amp; SoundAnalysis Could Contribute in theSARS-CoV-2 Corona Crisis. Frontiers in Digital Health, 3, 14.</w:t>
       </w:r>
     </w:p>
     <w:p>
@@ -17411,49 +16899,7 @@
         <w:rPr>
           <w:rFonts w:cstheme="minorHAnsi"/>
         </w:rPr>
-        <w:t xml:space="preserve">[12] Chatrzarrin, H., </w:t>
-      </w:r>
-      <w:proofErr w:type="spellStart"/>
-      <w:r>
-        <w:rPr>
-          <w:rFonts w:cstheme="minorHAnsi"/>
-        </w:rPr>
-        <w:t>Arcelus</w:t>
-      </w:r>
-      <w:proofErr w:type="spellEnd"/>
-      <w:r>
-        <w:rPr>
-          <w:rFonts w:cstheme="minorHAnsi"/>
-        </w:rPr>
-        <w:t xml:space="preserve">, A., </w:t>
-      </w:r>
-      <w:proofErr w:type="spellStart"/>
-      <w:r>
-        <w:rPr>
-          <w:rFonts w:cstheme="minorHAnsi"/>
-        </w:rPr>
-        <w:t>Goubran</w:t>
-      </w:r>
-      <w:proofErr w:type="spellEnd"/>
-      <w:r>
-        <w:rPr>
-          <w:rFonts w:cstheme="minorHAnsi"/>
-        </w:rPr>
-        <w:t xml:space="preserve">, R., &amp; </w:t>
-      </w:r>
-      <w:proofErr w:type="spellStart"/>
-      <w:r>
-        <w:rPr>
-          <w:rFonts w:cstheme="minorHAnsi"/>
-        </w:rPr>
-        <w:t>Knoefel</w:t>
-      </w:r>
-      <w:proofErr w:type="spellEnd"/>
-      <w:r>
-        <w:rPr>
-          <w:rFonts w:cstheme="minorHAnsi"/>
-        </w:rPr>
-        <w:t>, F. (2011, May). Feature extraction for the differentiation of dry and wet cough sounds. In 2011 IEEE international symposium on medical measurements and applications (pp. 162-166). IEEE.</w:t>
+        <w:t>[12] Chatrzarrin, H., Arcelus, A., Goubran, R., &amp; Knoefel, F. (2011, May). Feature extraction for the differentiation of dry and wet cough sounds. In 2011 IEEE international symposium on medical measurements and applications (pp. 162-166). IEEE.</w:t>
       </w:r>
     </w:p>
     <w:p>
@@ -17469,35 +16915,7 @@
         <w:rPr>
           <w:rFonts w:cstheme="minorHAnsi"/>
         </w:rPr>
-        <w:t xml:space="preserve">[13] </w:t>
-      </w:r>
-      <w:proofErr w:type="spellStart"/>
-      <w:r>
-        <w:rPr>
-          <w:rFonts w:cstheme="minorHAnsi"/>
-        </w:rPr>
-        <w:t>Bhateja</w:t>
-      </w:r>
-      <w:proofErr w:type="spellEnd"/>
-      <w:r>
-        <w:rPr>
-          <w:rFonts w:cstheme="minorHAnsi"/>
-        </w:rPr>
-        <w:t xml:space="preserve">, V., </w:t>
-      </w:r>
-      <w:proofErr w:type="spellStart"/>
-      <w:r>
-        <w:rPr>
-          <w:rFonts w:cstheme="minorHAnsi"/>
-        </w:rPr>
-        <w:t>Taquee</w:t>
-      </w:r>
-      <w:proofErr w:type="spellEnd"/>
-      <w:r>
-        <w:rPr>
-          <w:rFonts w:cstheme="minorHAnsi"/>
-        </w:rPr>
-        <w:t>, A., &amp; Sharma, D. K. (2019, November). Pre-processing and classification of cough sounds in noisy environment using SVM. In 2019 4th International Conference on Information Systems and Computer Networks (ISCON) (pp. 822-826). IEEE.</w:t>
+        <w:t>[13] Bhateja, V., Taquee, A., &amp; Sharma, D. K. (2019, November). Pre-processing and classification of cough sounds in noisy environment using SVM. In 2019 4th International Conference on Information Systems and Computer Networks (ISCON) (pp. 822-826). IEEE.</w:t>
       </w:r>
     </w:p>
     <w:p>
@@ -17513,21 +16931,7 @@
         <w:rPr>
           <w:rFonts w:cstheme="minorHAnsi"/>
         </w:rPr>
-        <w:t xml:space="preserve">[14] Matos, S., Birring, S. S., </w:t>
-      </w:r>
-      <w:proofErr w:type="spellStart"/>
-      <w:r>
-        <w:rPr>
-          <w:rFonts w:cstheme="minorHAnsi"/>
-        </w:rPr>
-        <w:t>Pavord</w:t>
-      </w:r>
-      <w:proofErr w:type="spellEnd"/>
-      <w:r>
-        <w:rPr>
-          <w:rFonts w:cstheme="minorHAnsi"/>
-        </w:rPr>
-        <w:t>, I. D., &amp; Evans, H. (2006). Detection of cough signals in continuous audio recordings using hidden Markov models. IEEE Transactions on Biomedical Engineering, 53(6), 1078-1083.</w:t>
+        <w:t>[14] Matos, S., Birring, S. S., Pavord, I. D., &amp; Evans, H. (2006). Detection of cough signals in continuous audio recordings using hidden Markov models. IEEE Transactions on Biomedical Engineering, 53(6), 1078-1083.</w:t>
       </w:r>
     </w:p>
     <w:p>
@@ -17544,63 +16948,7 @@
           <w:rFonts w:cstheme="minorHAnsi"/>
         </w:rPr>
         <w:lastRenderedPageBreak/>
-        <w:t xml:space="preserve">[15] </w:t>
-      </w:r>
-      <w:proofErr w:type="spellStart"/>
-      <w:r>
-        <w:rPr>
-          <w:rFonts w:cstheme="minorHAnsi"/>
-        </w:rPr>
-        <w:t>Bachu</w:t>
-      </w:r>
-      <w:proofErr w:type="spellEnd"/>
-      <w:r>
-        <w:rPr>
-          <w:rFonts w:cstheme="minorHAnsi"/>
-        </w:rPr>
-        <w:t xml:space="preserve">, R. G., </w:t>
-      </w:r>
-      <w:proofErr w:type="spellStart"/>
-      <w:r>
-        <w:rPr>
-          <w:rFonts w:cstheme="minorHAnsi"/>
-        </w:rPr>
-        <w:t>Kopparthi</w:t>
-      </w:r>
-      <w:proofErr w:type="spellEnd"/>
-      <w:r>
-        <w:rPr>
-          <w:rFonts w:cstheme="minorHAnsi"/>
-        </w:rPr>
-        <w:t xml:space="preserve">, S., </w:t>
-      </w:r>
-      <w:proofErr w:type="spellStart"/>
-      <w:r>
-        <w:rPr>
-          <w:rFonts w:cstheme="minorHAnsi"/>
-        </w:rPr>
-        <w:t>Adapa</w:t>
-      </w:r>
-      <w:proofErr w:type="spellEnd"/>
-      <w:r>
-        <w:rPr>
-          <w:rFonts w:cstheme="minorHAnsi"/>
-        </w:rPr>
-        <w:t xml:space="preserve">, B., &amp; </w:t>
-      </w:r>
-      <w:proofErr w:type="spellStart"/>
-      <w:r>
-        <w:rPr>
-          <w:rFonts w:cstheme="minorHAnsi"/>
-        </w:rPr>
-        <w:t>Barkana</w:t>
-      </w:r>
-      <w:proofErr w:type="spellEnd"/>
-      <w:r>
-        <w:rPr>
-          <w:rFonts w:cstheme="minorHAnsi"/>
-        </w:rPr>
-        <w:t>, B. D. (2010). Voiced/unvoiced decision for speech signals based on zero-crossing rate and energy. In Advanced techniques in computing sciences and software engineering (pp. 279-282). Springer, Dordrecht.</w:t>
+        <w:t>[15] Bachu, R. G., Kopparthi, S., Adapa, B., &amp; Barkana, B. D. (2010). Voiced/unvoiced decision for speech signals based on zero-crossing rate and energy. In Advanced techniques in computing sciences and software engineering (pp. 279-282). Springer, Dordrecht.</w:t>
       </w:r>
     </w:p>
     <w:p>
@@ -17616,21 +16964,7 @@
         <w:rPr>
           <w:rFonts w:cstheme="minorHAnsi"/>
         </w:rPr>
-        <w:t xml:space="preserve">[16] Imran, A., </w:t>
-      </w:r>
-      <w:proofErr w:type="spellStart"/>
-      <w:r>
-        <w:rPr>
-          <w:rFonts w:cstheme="minorHAnsi"/>
-        </w:rPr>
-        <w:t>Posokhova</w:t>
-      </w:r>
-      <w:proofErr w:type="spellEnd"/>
-      <w:r>
-        <w:rPr>
-          <w:rFonts w:cstheme="minorHAnsi"/>
-        </w:rPr>
-        <w:t>, I., Qureshi, H. N., Masood, U., Riaz, M. S., Ali, K., ... &amp; Nabeel, M. (2020). AI4COVID-19: AI enabled preliminary diagnosis for COVID-19 from cough samples via an app. Informatics in Medicine Unlocked, 20, 100378.</w:t>
+        <w:t>[16] Imran, A., Posokhova, I., Qureshi, H. N., Masood, U., Riaz, M. S., Ali, K., ... &amp; Nabeel, M. (2020). AI4COVID-19: AI enabled preliminary diagnosis for COVID-19 from cough samples via an app. Informatics in Medicine Unlocked, 20, 100378.</w:t>
       </w:r>
     </w:p>
     <w:p>
@@ -17646,49 +16980,7 @@
         <w:rPr>
           <w:rFonts w:cstheme="minorHAnsi"/>
         </w:rPr>
-        <w:t xml:space="preserve">[17] Sharma, N., Krishnan, P., Kumar, R., </w:t>
-      </w:r>
-      <w:proofErr w:type="spellStart"/>
-      <w:r>
-        <w:rPr>
-          <w:rFonts w:cstheme="minorHAnsi"/>
-        </w:rPr>
-        <w:t>Ramoji</w:t>
-      </w:r>
-      <w:proofErr w:type="spellEnd"/>
-      <w:r>
-        <w:rPr>
-          <w:rFonts w:cstheme="minorHAnsi"/>
-        </w:rPr>
-        <w:t xml:space="preserve">, S., </w:t>
-      </w:r>
-      <w:proofErr w:type="spellStart"/>
-      <w:r>
-        <w:rPr>
-          <w:rFonts w:cstheme="minorHAnsi"/>
-        </w:rPr>
-        <w:t>Chetupalli</w:t>
-      </w:r>
-      <w:proofErr w:type="spellEnd"/>
-      <w:r>
-        <w:rPr>
-          <w:rFonts w:cstheme="minorHAnsi"/>
-        </w:rPr>
-        <w:t xml:space="preserve">, S. R., Ghosh, P. K., &amp; Ganapathy, S. (2020). Coswara--A Database of Breathing, Cough, and Voice Sounds for COVID-19 Diagnosis. </w:t>
-      </w:r>
-      <w:proofErr w:type="spellStart"/>
-      <w:r>
-        <w:rPr>
-          <w:rFonts w:cstheme="minorHAnsi"/>
-        </w:rPr>
-        <w:t>arXiv</w:t>
-      </w:r>
-      <w:proofErr w:type="spellEnd"/>
-      <w:r>
-        <w:rPr>
-          <w:rFonts w:cstheme="minorHAnsi"/>
-        </w:rPr>
-        <w:t xml:space="preserve"> preprint arXiv:2005.10548.</w:t>
+        <w:t>[17] Sharma, N., Krishnan, P., Kumar, R., Ramoji, S., Chetupalli, S. R., Ghosh, P. K., &amp; Ganapathy, S. (2020). Coswara--A Database of Breathing, Cough, and Voice Sounds for COVID-19 Diagnosis. arXiv preprint arXiv:2005.10548.</w:t>
       </w:r>
     </w:p>
     <w:p>
@@ -17721,35 +17013,7 @@
         <w:rPr>
           <w:rFonts w:cstheme="minorHAnsi"/>
         </w:rPr>
-        <w:t xml:space="preserve">[19] Dunne, Robert (2020), “COVID-19 CNN MFCC classifier”, Mendeley Data, V1, </w:t>
-      </w:r>
-      <w:proofErr w:type="spellStart"/>
-      <w:r>
-        <w:rPr>
-          <w:rFonts w:cstheme="minorHAnsi"/>
-        </w:rPr>
-        <w:t>doi</w:t>
-      </w:r>
-      <w:proofErr w:type="spellEnd"/>
-      <w:r>
-        <w:rPr>
-          <w:rFonts w:cstheme="minorHAnsi"/>
-        </w:rPr>
-        <w:t>: 10.17632/</w:t>
-      </w:r>
-      <w:proofErr w:type="gramStart"/>
-      <w:r>
-        <w:rPr>
-          <w:rFonts w:cstheme="minorHAnsi"/>
-        </w:rPr>
-        <w:t>ww5dfy53cw</w:t>
-      </w:r>
-      <w:proofErr w:type="gramEnd"/>
-      <w:r>
-        <w:rPr>
-          <w:rFonts w:cstheme="minorHAnsi"/>
-        </w:rPr>
-        <w:t>.1</w:t>
+        <w:t>[19] Dunne, Robert (2020), “COVID-19 CNN MFCC classifier”, Mendeley Data, V1, doi: 10.17632/ww5dfy53cw.1</w:t>
       </w:r>
     </w:p>
     <w:p>
@@ -17767,87 +17031,7 @@
           <w:rFonts w:cstheme="minorHAnsi"/>
           <w:color w:val="000000" w:themeColor="text1"/>
         </w:rPr>
-        <w:t xml:space="preserve">[20] </w:t>
-      </w:r>
-      <w:proofErr w:type="spellStart"/>
-      <w:r>
-        <w:rPr>
-          <w:rFonts w:cstheme="minorHAnsi"/>
-          <w:color w:val="000000" w:themeColor="text1"/>
-        </w:rPr>
-        <w:t>Windmon</w:t>
-      </w:r>
-      <w:proofErr w:type="spellEnd"/>
-      <w:r>
-        <w:rPr>
-          <w:rFonts w:cstheme="minorHAnsi"/>
-          <w:color w:val="000000" w:themeColor="text1"/>
-        </w:rPr>
-        <w:t xml:space="preserve">, A., </w:t>
-      </w:r>
-      <w:proofErr w:type="spellStart"/>
-      <w:r>
-        <w:rPr>
-          <w:rFonts w:cstheme="minorHAnsi"/>
-          <w:color w:val="000000" w:themeColor="text1"/>
-        </w:rPr>
-        <w:t>Minakshi</w:t>
-      </w:r>
-      <w:proofErr w:type="spellEnd"/>
-      <w:r>
-        <w:rPr>
-          <w:rFonts w:cstheme="minorHAnsi"/>
-          <w:color w:val="000000" w:themeColor="text1"/>
-        </w:rPr>
-        <w:t xml:space="preserve">, M., Bharti, P., </w:t>
-      </w:r>
-      <w:proofErr w:type="spellStart"/>
-      <w:r>
-        <w:rPr>
-          <w:rFonts w:cstheme="minorHAnsi"/>
-          <w:color w:val="000000" w:themeColor="text1"/>
-        </w:rPr>
-        <w:t>Chellappan</w:t>
-      </w:r>
-      <w:proofErr w:type="spellEnd"/>
-      <w:r>
-        <w:rPr>
-          <w:rFonts w:cstheme="minorHAnsi"/>
-          <w:color w:val="000000" w:themeColor="text1"/>
-        </w:rPr>
-        <w:t xml:space="preserve">, S., Johansson, M., Jenkins, B. A., &amp; </w:t>
-      </w:r>
-      <w:proofErr w:type="spellStart"/>
-      <w:r>
-        <w:rPr>
-          <w:rFonts w:cstheme="minorHAnsi"/>
-          <w:color w:val="000000" w:themeColor="text1"/>
-        </w:rPr>
-        <w:t>Athilingam</w:t>
-      </w:r>
-      <w:proofErr w:type="spellEnd"/>
-      <w:r>
-        <w:rPr>
-          <w:rFonts w:cstheme="minorHAnsi"/>
-          <w:color w:val="000000" w:themeColor="text1"/>
-        </w:rPr>
-        <w:t xml:space="preserve">, P. R. (2018). </w:t>
-      </w:r>
-      <w:proofErr w:type="spellStart"/>
-      <w:r>
-        <w:rPr>
-          <w:rFonts w:cstheme="minorHAnsi"/>
-          <w:color w:val="000000" w:themeColor="text1"/>
-        </w:rPr>
-        <w:t>Tussiswatch</w:t>
-      </w:r>
-      <w:proofErr w:type="spellEnd"/>
-      <w:r>
-        <w:rPr>
-          <w:rFonts w:cstheme="minorHAnsi"/>
-          <w:color w:val="000000" w:themeColor="text1"/>
-        </w:rPr>
-        <w:t>: A smart-phone system to identify cough episodes as early symptoms of chronic obstructive pulmonary disease and congestive heart failure. IEEE journal of biomedical and health informatics, 23(4), 1566-1573.</w:t>
+        <w:t>[20] Windmon, A., Minakshi, M., Bharti, P., Chellappan, S., Johansson, M., Jenkins, B. A., &amp; Athilingam, P. R. (2018). Tussiswatch: A smart-phone system to identify cough episodes as early symptoms of chronic obstructive pulmonary disease and congestive heart failure. IEEE journal of biomedical and health informatics, 23(4), 1566-1573.</w:t>
       </w:r>
       <w:r>
         <w:rPr>
@@ -17890,79 +17074,22 @@
           <w:rFonts w:cstheme="minorHAnsi"/>
           <w:color w:val="000000" w:themeColor="text1"/>
         </w:rPr>
-        <w:t xml:space="preserve">[22] </w:t>
-      </w:r>
-      <w:proofErr w:type="spellStart"/>
+        <w:t>[22] Abushakra, A., Faezipour, M., Abumunshar, A., &amp; Patra, P. (2012). Breathing Movement Classification Using MFCCs.</w:t>
+      </w:r>
       <w:r>
         <w:rPr>
           <w:rFonts w:cstheme="minorHAnsi"/>
           <w:color w:val="000000" w:themeColor="text1"/>
         </w:rPr>
-        <w:t>Abushakra</w:t>
-      </w:r>
-      <w:proofErr w:type="spellEnd"/>
+        <w:t xml:space="preserve"> </w:t>
+      </w:r>
       <w:r>
         <w:rPr>
           <w:rFonts w:cstheme="minorHAnsi"/>
           <w:color w:val="000000" w:themeColor="text1"/>
         </w:rPr>
-        <w:t xml:space="preserve">, A., </w:t>
-      </w:r>
-      <w:proofErr w:type="spellStart"/>
-      <w:r>
-        <w:rPr>
-          <w:rFonts w:cstheme="minorHAnsi"/>
-          <w:color w:val="000000" w:themeColor="text1"/>
-        </w:rPr>
-        <w:t>Faezipour</w:t>
-      </w:r>
-      <w:proofErr w:type="spellEnd"/>
-      <w:r>
-        <w:rPr>
-          <w:rFonts w:cstheme="minorHAnsi"/>
-          <w:color w:val="000000" w:themeColor="text1"/>
-        </w:rPr>
-        <w:t xml:space="preserve">, M., </w:t>
-      </w:r>
-      <w:proofErr w:type="spellStart"/>
-      <w:r>
-        <w:rPr>
-          <w:rFonts w:cstheme="minorHAnsi"/>
-          <w:color w:val="000000" w:themeColor="text1"/>
-        </w:rPr>
-        <w:t>Abumunshar</w:t>
-      </w:r>
-      <w:proofErr w:type="spellEnd"/>
-      <w:r>
-        <w:rPr>
-          <w:rFonts w:cstheme="minorHAnsi"/>
-          <w:color w:val="000000" w:themeColor="text1"/>
-        </w:rPr>
-        <w:t>, A., &amp; Patra, P. (2012). Breathing Movement Classification Using MFCCs</w:t>
-      </w:r>
-      <w:proofErr w:type="gramStart"/>
-      <w:r>
-        <w:rPr>
-          <w:rFonts w:cstheme="minorHAnsi"/>
-          <w:color w:val="000000" w:themeColor="text1"/>
-        </w:rPr>
         <w:t>.</w:t>
       </w:r>
-      <w:r>
-        <w:rPr>
-          <w:rFonts w:cstheme="minorHAnsi"/>
-          <w:color w:val="000000" w:themeColor="text1"/>
-        </w:rPr>
-        <w:t xml:space="preserve"> </w:t>
-      </w:r>
-      <w:r>
-        <w:rPr>
-          <w:rFonts w:cstheme="minorHAnsi"/>
-          <w:color w:val="000000" w:themeColor="text1"/>
-        </w:rPr>
-        <w:t>.</w:t>
-      </w:r>
-      <w:proofErr w:type="gramEnd"/>
     </w:p>
     <w:p>
       <w:pPr>
@@ -18041,55 +17168,7 @@
           <w:rFonts w:cstheme="minorHAnsi"/>
           <w:color w:val="000000" w:themeColor="text1"/>
         </w:rPr>
-        <w:t xml:space="preserve">[25] Botha, G. H. R., Theron, G., Warren, R. M., Klopper, M., </w:t>
-      </w:r>
-      <w:proofErr w:type="spellStart"/>
-      <w:r>
-        <w:rPr>
-          <w:rFonts w:cstheme="minorHAnsi"/>
-          <w:color w:val="000000" w:themeColor="text1"/>
-        </w:rPr>
-        <w:t>Dheda</w:t>
-      </w:r>
-      <w:proofErr w:type="spellEnd"/>
-      <w:r>
-        <w:rPr>
-          <w:rFonts w:cstheme="minorHAnsi"/>
-          <w:color w:val="000000" w:themeColor="text1"/>
-        </w:rPr>
-        <w:t xml:space="preserve">, K., Van </w:t>
-      </w:r>
-      <w:proofErr w:type="spellStart"/>
-      <w:r>
-        <w:rPr>
-          <w:rFonts w:cstheme="minorHAnsi"/>
-          <w:color w:val="000000" w:themeColor="text1"/>
-        </w:rPr>
-        <w:t>Helden</w:t>
-      </w:r>
-      <w:proofErr w:type="spellEnd"/>
-      <w:r>
-        <w:rPr>
-          <w:rFonts w:cstheme="minorHAnsi"/>
-          <w:color w:val="000000" w:themeColor="text1"/>
-        </w:rPr>
-        <w:t xml:space="preserve">, P. D., &amp; </w:t>
-      </w:r>
-      <w:proofErr w:type="spellStart"/>
-      <w:r>
-        <w:rPr>
-          <w:rFonts w:cstheme="minorHAnsi"/>
-          <w:color w:val="000000" w:themeColor="text1"/>
-        </w:rPr>
-        <w:t>Niesler</w:t>
-      </w:r>
-      <w:proofErr w:type="spellEnd"/>
-      <w:r>
-        <w:rPr>
-          <w:rFonts w:cstheme="minorHAnsi"/>
-          <w:color w:val="000000" w:themeColor="text1"/>
-        </w:rPr>
-        <w:t>, T. R. (2018). Detection of tuberculosis by automatic cough sound analysis. Physiological measurement, 39(4), 045005.</w:t>
+        <w:t>[25] Botha, G. H. R., Theron, G., Warren, R. M., Klopper, M., Dheda, K., Van Helden, P. D., &amp; Niesler, T. R. (2018). Detection of tuberculosis by automatic cough sound analysis. Physiological measurement, 39(4), 045005.</w:t>
       </w:r>
       <w:r>
         <w:rPr>
@@ -18115,39 +17194,7 @@
           <w:rFonts w:cstheme="minorHAnsi"/>
           <w:color w:val="000000" w:themeColor="text1"/>
         </w:rPr>
-        <w:t xml:space="preserve">[26] Nori, H., Jenkins, S., Koch, P., &amp; Caruana, R. (2019). </w:t>
-      </w:r>
-      <w:proofErr w:type="spellStart"/>
-      <w:r>
-        <w:rPr>
-          <w:rFonts w:cstheme="minorHAnsi"/>
-          <w:color w:val="000000" w:themeColor="text1"/>
-        </w:rPr>
-        <w:t>Interpretml</w:t>
-      </w:r>
-      <w:proofErr w:type="spellEnd"/>
-      <w:r>
-        <w:rPr>
-          <w:rFonts w:cstheme="minorHAnsi"/>
-          <w:color w:val="000000" w:themeColor="text1"/>
-        </w:rPr>
-        <w:t xml:space="preserve">: A unified framework for machine learning interpretability. </w:t>
-      </w:r>
-      <w:proofErr w:type="spellStart"/>
-      <w:r>
-        <w:rPr>
-          <w:rFonts w:cstheme="minorHAnsi"/>
-          <w:color w:val="000000" w:themeColor="text1"/>
-        </w:rPr>
-        <w:t>arXiv</w:t>
-      </w:r>
-      <w:proofErr w:type="spellEnd"/>
-      <w:r>
-        <w:rPr>
-          <w:rFonts w:cstheme="minorHAnsi"/>
-          <w:color w:val="000000" w:themeColor="text1"/>
-        </w:rPr>
-        <w:t xml:space="preserve"> preprint arXiv:1909.09223.</w:t>
+        <w:t>[26] Nori, H., Jenkins, S., Koch, P., &amp; Caruana, R. (2019). Interpretml: A unified framework for machine learning interpretability. arXiv preprint arXiv:1909.09223.</w:t>
       </w:r>
     </w:p>
     <w:p>
@@ -18166,59 +17213,23 @@
           <w:color w:val="000000" w:themeColor="text1"/>
           <w:shd w:val="clear" w:color="auto" w:fill="FFFFFF"/>
         </w:rPr>
-        <w:t xml:space="preserve">[27] Hastie, T., &amp; </w:t>
-      </w:r>
-      <w:proofErr w:type="spellStart"/>
+        <w:t>[27] Hastie, T., &amp; Tibshirani, R. (1987). Generali</w:t>
+      </w:r>
       <w:r>
         <w:rPr>
           <w:rFonts w:cstheme="minorHAnsi"/>
           <w:color w:val="000000" w:themeColor="text1"/>
           <w:shd w:val="clear" w:color="auto" w:fill="FFFFFF"/>
         </w:rPr>
-        <w:t>Tibshirani</w:t>
-      </w:r>
-      <w:proofErr w:type="spellEnd"/>
+        <w:t>s</w:t>
+      </w:r>
       <w:r>
         <w:rPr>
           <w:rFonts w:cstheme="minorHAnsi"/>
           <w:color w:val="000000" w:themeColor="text1"/>
           <w:shd w:val="clear" w:color="auto" w:fill="FFFFFF"/>
         </w:rPr>
-        <w:t xml:space="preserve">, R. (1987). </w:t>
-      </w:r>
-      <w:proofErr w:type="spellStart"/>
-      <w:r>
-        <w:rPr>
-          <w:rFonts w:cstheme="minorHAnsi"/>
-          <w:color w:val="000000" w:themeColor="text1"/>
-          <w:shd w:val="clear" w:color="auto" w:fill="FFFFFF"/>
-        </w:rPr>
-        <w:t>Generali</w:t>
-      </w:r>
-      <w:r>
-        <w:rPr>
-          <w:rFonts w:cstheme="minorHAnsi"/>
-          <w:color w:val="000000" w:themeColor="text1"/>
-          <w:shd w:val="clear" w:color="auto" w:fill="FFFFFF"/>
-        </w:rPr>
-        <w:t>s</w:t>
-      </w:r>
-      <w:r>
-        <w:rPr>
-          <w:rFonts w:cstheme="minorHAnsi"/>
-          <w:color w:val="000000" w:themeColor="text1"/>
-          <w:shd w:val="clear" w:color="auto" w:fill="FFFFFF"/>
-        </w:rPr>
-        <w:t>ed</w:t>
-      </w:r>
-      <w:proofErr w:type="spellEnd"/>
-      <w:r>
-        <w:rPr>
-          <w:rFonts w:cstheme="minorHAnsi"/>
-          <w:color w:val="000000" w:themeColor="text1"/>
-          <w:shd w:val="clear" w:color="auto" w:fill="FFFFFF"/>
-        </w:rPr>
-        <w:t xml:space="preserve"> additive models: some applications. Journal of the American Statistical Association, 82(398), 371-386.</w:t>
+        <w:t>ed additive models: some applications. Journal of the American Statistical Association, 82(398), 371-386.</w:t>
       </w:r>
     </w:p>
     <w:p>
@@ -18236,23 +17247,7 @@
           <w:rFonts w:cstheme="minorHAnsi"/>
           <w:color w:val="000000" w:themeColor="text1"/>
         </w:rPr>
-        <w:t xml:space="preserve">[28] Lou, Y., Caruana, R., </w:t>
-      </w:r>
-      <w:proofErr w:type="spellStart"/>
-      <w:r>
-        <w:rPr>
-          <w:rFonts w:cstheme="minorHAnsi"/>
-          <w:color w:val="000000" w:themeColor="text1"/>
-        </w:rPr>
-        <w:t>Gehrke</w:t>
-      </w:r>
-      <w:proofErr w:type="spellEnd"/>
-      <w:r>
-        <w:rPr>
-          <w:rFonts w:cstheme="minorHAnsi"/>
-          <w:color w:val="000000" w:themeColor="text1"/>
-        </w:rPr>
-        <w:t>, J., &amp; Hooker, G. (2013, August). Accurate intelligible models with pairwise interactions. In Proceedings of the 19th ACM SIGKDD international conference on Knowledge discovery and data mining (pp. 623-631).</w:t>
+        <w:t>[28] Lou, Y., Caruana, R., Gehrke, J., &amp; Hooker, G. (2013, August). Accurate intelligible models with pairwise interactions. In Proceedings of the 19th ACM SIGKDD international conference on Knowledge discovery and data mining (pp. 623-631).</w:t>
       </w:r>
     </w:p>
     <w:p>
@@ -18271,23 +17266,7 @@
           <w:rFonts w:cstheme="minorHAnsi"/>
           <w:color w:val="000000" w:themeColor="text1"/>
         </w:rPr>
-        <w:t xml:space="preserve">[29] Lou, Y., Caruana, R., </w:t>
-      </w:r>
-      <w:proofErr w:type="spellStart"/>
-      <w:r>
-        <w:rPr>
-          <w:rFonts w:cstheme="minorHAnsi"/>
-          <w:color w:val="000000" w:themeColor="text1"/>
-        </w:rPr>
-        <w:t>Gehrke</w:t>
-      </w:r>
-      <w:proofErr w:type="spellEnd"/>
-      <w:r>
-        <w:rPr>
-          <w:rFonts w:cstheme="minorHAnsi"/>
-          <w:color w:val="000000" w:themeColor="text1"/>
-        </w:rPr>
-        <w:t>, J., &amp; Hooker, G. (2013, August). Accurate intelligible models with pairwise interactions. In Proceedings of the 19th ACM SIGKDD international conference on Knowledge discovery and data mining (pp. 623-631).</w:t>
+        <w:t>[29] Lou, Y., Caruana, R., Gehrke, J., &amp; Hooker, G. (2013, August). Accurate intelligible models with pairwise interactions. In Proceedings of the 19th ACM SIGKDD international conference on Knowledge discovery and data mining (pp. 623-631).</w:t>
       </w:r>
     </w:p>
     <w:p>
@@ -18308,43 +17287,7 @@
           <w:color w:val="000000" w:themeColor="text1"/>
           <w:shd w:val="clear" w:color="auto" w:fill="FFFFFF"/>
         </w:rPr>
-        <w:t xml:space="preserve">[30] Patel, H., &amp; Prajapati, P. (2018). International Journal of Computer Sciences and Engineering Open Access. Int. J. </w:t>
-      </w:r>
-      <w:proofErr w:type="spellStart"/>
-      <w:r>
-        <w:rPr>
-          <w:rFonts w:cstheme="minorHAnsi"/>
-          <w:color w:val="000000" w:themeColor="text1"/>
-          <w:shd w:val="clear" w:color="auto" w:fill="FFFFFF"/>
-        </w:rPr>
-        <w:t>Comput</w:t>
-      </w:r>
-      <w:proofErr w:type="spellEnd"/>
-      <w:r>
-        <w:rPr>
-          <w:rFonts w:cstheme="minorHAnsi"/>
-          <w:color w:val="000000" w:themeColor="text1"/>
-          <w:shd w:val="clear" w:color="auto" w:fill="FFFFFF"/>
-        </w:rPr>
-        <w:t xml:space="preserve">. Sci. </w:t>
-      </w:r>
-      <w:proofErr w:type="spellStart"/>
-      <w:r>
-        <w:rPr>
-          <w:rFonts w:cstheme="minorHAnsi"/>
-          <w:color w:val="000000" w:themeColor="text1"/>
-          <w:shd w:val="clear" w:color="auto" w:fill="FFFFFF"/>
-        </w:rPr>
-        <w:t>Eng</w:t>
-      </w:r>
-      <w:proofErr w:type="spellEnd"/>
-      <w:r>
-        <w:rPr>
-          <w:rFonts w:cstheme="minorHAnsi"/>
-          <w:color w:val="000000" w:themeColor="text1"/>
-          <w:shd w:val="clear" w:color="auto" w:fill="FFFFFF"/>
-        </w:rPr>
-        <w:t>, 6(10).</w:t>
+        <w:t>[30] Patel, H., &amp; Prajapati, P. (2018). International Journal of Computer Sciences and Engineering Open Access. Int. J. Comput. Sci. Eng, 6(10).</w:t>
       </w:r>
     </w:p>
     <w:p>
@@ -18442,27 +17385,7 @@
           <w:shd w:val="clear" w:color="auto" w:fill="FFFFFF"/>
           <w:lang w:eastAsia="en-IN"/>
         </w:rPr>
-        <w:t xml:space="preserve">[32] </w:t>
-      </w:r>
-      <w:proofErr w:type="spellStart"/>
-      <w:r>
-        <w:rPr>
-          <w:rFonts w:eastAsia="Times New Roman" w:cstheme="minorHAnsi"/>
-          <w:color w:val="000000" w:themeColor="text1"/>
-          <w:shd w:val="clear" w:color="auto" w:fill="FFFFFF"/>
-          <w:lang w:eastAsia="en-IN"/>
-        </w:rPr>
-        <w:t>Breiman</w:t>
-      </w:r>
-      <w:proofErr w:type="spellEnd"/>
-      <w:r>
-        <w:rPr>
-          <w:rFonts w:eastAsia="Times New Roman" w:cstheme="minorHAnsi"/>
-          <w:color w:val="000000" w:themeColor="text1"/>
-          <w:shd w:val="clear" w:color="auto" w:fill="FFFFFF"/>
-          <w:lang w:eastAsia="en-IN"/>
-        </w:rPr>
-        <w:t>, L. (1996). Bagging predictors. Machine learning, 24(2), 123-140.</w:t>
+        <w:t>[32] Breiman, L. (1996). Bagging predictors. Machine learning, 24(2), 123-140.</w:t>
       </w:r>
     </w:p>
     <w:p>
@@ -18479,21 +17402,7 @@
           <w:rFonts w:cstheme="minorHAnsi"/>
         </w:rPr>
         <w:lastRenderedPageBreak/>
-        <w:t xml:space="preserve">[33] Chen, T. (2016). </w:t>
-      </w:r>
-      <w:proofErr w:type="spellStart"/>
-      <w:r>
-        <w:rPr>
-          <w:rFonts w:cstheme="minorHAnsi"/>
-        </w:rPr>
-        <w:t>Guestrin</w:t>
-      </w:r>
-      <w:proofErr w:type="spellEnd"/>
-      <w:r>
-        <w:rPr>
-          <w:rFonts w:cstheme="minorHAnsi"/>
-        </w:rPr>
-        <w:t>, C.: XGBoost: A Scalable Tree Boosting System. In Proceedings of the 22nd ACM SIGKDD International Conference on Knowledge Discovery and Data Mining (KDD</w:t>
+        <w:t>[33] Chen, T. (2016). Guestrin, C.: XGBoost: A Scalable Tree Boosting System. In Proceedings of the 22nd ACM SIGKDD International Conference on Knowledge Discovery and Data Mining (KDD</w:t>
       </w:r>
       <w:r>
         <w:rPr>
@@ -18522,14 +17431,7 @@
         <w:rPr>
           <w:rFonts w:cstheme="minorHAnsi"/>
         </w:rPr>
-        <w:t xml:space="preserve">[34] Ting, K. M., &amp; Witten, I. H. (1997). Stacked </w:t>
-      </w:r>
-      <w:proofErr w:type="spellStart"/>
-      <w:r>
-        <w:rPr>
-          <w:rFonts w:cstheme="minorHAnsi"/>
-        </w:rPr>
-        <w:t>Generali</w:t>
+        <w:t>[34] Ting, K. M., &amp; Witten, I. H. (1997). Stacked Generali</w:t>
       </w:r>
       <w:r>
         <w:rPr>
@@ -18541,23 +17443,8 @@
         <w:rPr>
           <w:rFonts w:cstheme="minorHAnsi"/>
         </w:rPr>
-        <w:t>ation</w:t>
-      </w:r>
-      <w:proofErr w:type="spellEnd"/>
-      <w:r>
-        <w:rPr>
-          <w:rFonts w:cstheme="minorHAnsi"/>
-        </w:rPr>
-        <w:t xml:space="preserve">: when does it </w:t>
-      </w:r>
-      <w:proofErr w:type="gramStart"/>
-      <w:r>
-        <w:rPr>
-          <w:rFonts w:cstheme="minorHAnsi"/>
-        </w:rPr>
-        <w:t>work?.</w:t>
-      </w:r>
-      <w:proofErr w:type="gramEnd"/>
+        <w:t>ation: when does it work?.</w:t>
+      </w:r>
     </w:p>
     <w:p>
       <w:pPr>
@@ -18573,23 +17460,7 @@
           <w:rFonts w:cstheme="minorHAnsi"/>
           <w:shd w:val="clear" w:color="auto" w:fill="FFFFFF"/>
         </w:rPr>
-        <w:t xml:space="preserve">[35] </w:t>
-      </w:r>
-      <w:proofErr w:type="spellStart"/>
-      <w:r>
-        <w:rPr>
-          <w:rFonts w:cstheme="minorHAnsi"/>
-          <w:shd w:val="clear" w:color="auto" w:fill="FFFFFF"/>
-        </w:rPr>
-        <w:t>Pramanik</w:t>
-      </w:r>
-      <w:proofErr w:type="spellEnd"/>
-      <w:r>
-        <w:rPr>
-          <w:rFonts w:cstheme="minorHAnsi"/>
-          <w:shd w:val="clear" w:color="auto" w:fill="FFFFFF"/>
-        </w:rPr>
-        <w:t>, A., &amp; Raha, R. (2012, October). Automatic Speech Recognition using correlation analysis. In 2012 World congress on information and communication technologies (pp. 670-674). IEEE.</w:t>
+        <w:t>[35] Pramanik, A., &amp; Raha, R. (2012, October). Automatic Speech Recognition using correlation analysis. In 2012 World congress on information and communication technologies (pp. 670-674). IEEE.</w:t>
       </w:r>
     </w:p>
     <w:p>
@@ -18605,21 +17476,7 @@
         <w:rPr>
           <w:rFonts w:cstheme="minorHAnsi"/>
         </w:rPr>
-        <w:t>[36] Al-</w:t>
-      </w:r>
-      <w:proofErr w:type="spellStart"/>
-      <w:r>
-        <w:rPr>
-          <w:rFonts w:cstheme="minorHAnsi"/>
-        </w:rPr>
-        <w:t>Khassaweneh</w:t>
-      </w:r>
-      <w:proofErr w:type="spellEnd"/>
-      <w:r>
-        <w:rPr>
-          <w:rFonts w:cstheme="minorHAnsi"/>
-        </w:rPr>
-        <w:t>, M., &amp; Bani Abdelrahman, R. E. (2013). A signal processing approach for the diagnosis of asthma from cough sounds. Journal of medical engineering &amp; technology, 37(3), 165-171.</w:t>
+        <w:t>[36] Al-Khassaweneh, M., &amp; Bani Abdelrahman, R. E. (2013). A signal processing approach for the diagnosis of asthma from cough sounds. Journal of medical engineering &amp; technology, 37(3), 165-171.</w:t>
       </w:r>
     </w:p>
     <w:p>
@@ -18635,35 +17492,7 @@
         <w:rPr>
           <w:rFonts w:cstheme="minorHAnsi"/>
         </w:rPr>
-        <w:t xml:space="preserve">[37] </w:t>
-      </w:r>
-      <w:proofErr w:type="spellStart"/>
-      <w:r>
-        <w:rPr>
-          <w:rFonts w:cstheme="minorHAnsi"/>
-        </w:rPr>
-        <w:t>Boyanov</w:t>
-      </w:r>
-      <w:proofErr w:type="spellEnd"/>
-      <w:r>
-        <w:rPr>
-          <w:rFonts w:cstheme="minorHAnsi"/>
-        </w:rPr>
-        <w:t xml:space="preserve">, B., &amp; </w:t>
-      </w:r>
-      <w:proofErr w:type="spellStart"/>
-      <w:r>
-        <w:rPr>
-          <w:rFonts w:cstheme="minorHAnsi"/>
-        </w:rPr>
-        <w:t>Hadjitodorov</w:t>
-      </w:r>
-      <w:proofErr w:type="spellEnd"/>
-      <w:r>
-        <w:rPr>
-          <w:rFonts w:cstheme="minorHAnsi"/>
-        </w:rPr>
-        <w:t>, S. (1997). Acoustic analysis of pathological voices. A voice analysis system for the screening of laryngeal diseases. IEEE Engineering in Medicine and Biology Magazine, 16(4), 74-82.</w:t>
+        <w:t>[37] Boyanov, B., &amp; Hadjitodorov, S. (1997). Acoustic analysis of pathological voices. A voice analysis system for the screening of laryngeal diseases. IEEE Engineering in Medicine and Biology Magazine, 16(4), 74-82.</w:t>
       </w:r>
     </w:p>
     <w:p>
@@ -18750,55 +17579,7 @@
           <w:rFonts w:cstheme="minorHAnsi"/>
           <w:color w:val="000000" w:themeColor="text1"/>
         </w:rPr>
-        <w:t xml:space="preserve">Lara </w:t>
-      </w:r>
-      <w:proofErr w:type="spellStart"/>
-      <w:r>
-        <w:rPr>
-          <w:rFonts w:cstheme="minorHAnsi"/>
-          <w:color w:val="000000" w:themeColor="text1"/>
-        </w:rPr>
-        <w:t>Orlandic</w:t>
-      </w:r>
-      <w:proofErr w:type="spellEnd"/>
-      <w:r>
-        <w:rPr>
-          <w:rFonts w:cstheme="minorHAnsi"/>
-          <w:color w:val="000000" w:themeColor="text1"/>
-        </w:rPr>
-        <w:t xml:space="preserve">, Tomas </w:t>
-      </w:r>
-      <w:proofErr w:type="spellStart"/>
-      <w:r>
-        <w:rPr>
-          <w:rFonts w:cstheme="minorHAnsi"/>
-          <w:color w:val="000000" w:themeColor="text1"/>
-        </w:rPr>
-        <w:t>Teijeiro</w:t>
-      </w:r>
-      <w:proofErr w:type="spellEnd"/>
-      <w:r>
-        <w:rPr>
-          <w:rFonts w:cstheme="minorHAnsi"/>
-          <w:color w:val="000000" w:themeColor="text1"/>
-        </w:rPr>
-        <w:t xml:space="preserve">, &amp; David Atienza. (2021). The COUGHVID crowdsourcing dataset: A corpus for the study of large-scale cough analysis algorithms (2.0) [Data set]. </w:t>
-      </w:r>
-      <w:proofErr w:type="spellStart"/>
-      <w:r>
-        <w:rPr>
-          <w:rFonts w:cstheme="minorHAnsi"/>
-          <w:color w:val="000000" w:themeColor="text1"/>
-        </w:rPr>
-        <w:t>Zenodo</w:t>
-      </w:r>
-      <w:proofErr w:type="spellEnd"/>
-      <w:r>
-        <w:rPr>
-          <w:rFonts w:cstheme="minorHAnsi"/>
-          <w:color w:val="000000" w:themeColor="text1"/>
-        </w:rPr>
-        <w:t xml:space="preserve">. </w:t>
+        <w:t xml:space="preserve">Lara Orlandic, Tomas Teijeiro, &amp; David Atienza. (2021). The COUGHVID crowdsourcing dataset: A corpus for the study of large-scale cough analysis algorithms (2.0) [Data set]. Zenodo. </w:t>
       </w:r>
       <w:hyperlink r:id="rId31" w:history="1">
         <w:r>
@@ -18836,23 +17617,7 @@
           <w:rFonts w:cstheme="minorHAnsi"/>
           <w:color w:val="000000" w:themeColor="text1"/>
         </w:rPr>
-        <w:t xml:space="preserve">Chawla, N. V., Bowyer, K. W., Hall, L. O., &amp; </w:t>
-      </w:r>
-      <w:proofErr w:type="spellStart"/>
-      <w:r>
-        <w:rPr>
-          <w:rFonts w:cstheme="minorHAnsi"/>
-          <w:color w:val="000000" w:themeColor="text1"/>
-        </w:rPr>
-        <w:t>Kegelmeyer</w:t>
-      </w:r>
-      <w:proofErr w:type="spellEnd"/>
-      <w:r>
-        <w:rPr>
-          <w:rFonts w:cstheme="minorHAnsi"/>
-          <w:color w:val="000000" w:themeColor="text1"/>
-        </w:rPr>
-        <w:t>, W. P. (2002). SMOTE: synthetic minority over-sampling technique. </w:t>
+        <w:t>Chawla, N. V., Bowyer, K. W., Hall, L. O., &amp; Kegelmeyer, W. P. (2002). SMOTE: synthetic minority over-sampling technique. </w:t>
       </w:r>
       <w:r>
         <w:rPr>

</xml_diff>